<commit_message>
Schetsen ingevoegd + commentaar
Afbeeldingen in het bestand geplaatst.
Voor- en nadelen van de schetsen besproken.
</commit_message>
<xml_diff>
--- a/Data Processing week 3.docx
+++ b/Data Processing week 3.docx
@@ -4,62 +4,211 @@
   <w:body>
     <w:p>
       <w:pPr>
-        <w:pStyle w:val="Geenafstand"/>
-        <w:spacing w:line="360" w:lineRule="auto"/>
+        <w:pStyle w:val="Titel"/>
+        <w:spacing w:line="360" w:lineRule="auto"/>
+        <w:jc w:val="center"/>
+        <w:rPr>
+          <w:sz w:val="52"/>
+        </w:rPr>
+      </w:pPr>
+      <w:r>
+        <w:rPr>
+          <w:sz w:val="52"/>
+        </w:rPr>
+        <w:t>Data Processing</w:t>
+      </w:r>
+    </w:p>
+    <w:p>
+      <w:pPr>
+        <w:pBdr>
+          <w:bottom w:val="single" w:sz="4" w:space="1" w:color="auto"/>
+        </w:pBdr>
+        <w:spacing w:before="100" w:beforeAutospacing="1" w:after="100" w:afterAutospacing="1" w:line="360" w:lineRule="auto"/>
+        <w:jc w:val="center"/>
+        <w:outlineLvl w:val="0"/>
+        <w:rPr>
+          <w:rFonts w:asciiTheme="majorHAnsi" w:eastAsia="Times New Roman" w:hAnsiTheme="majorHAnsi" w:cs="Times New Roman"/>
+          <w:bCs/>
+          <w:kern w:val="36"/>
+          <w:sz w:val="56"/>
+          <w:szCs w:val="48"/>
+          <w:lang w:val="nl-NL" w:eastAsia="nl-NL"/>
+        </w:rPr>
+      </w:pPr>
+      <w:r>
+        <w:rPr>
+          <w:rFonts w:asciiTheme="majorHAnsi" w:eastAsia="Times New Roman" w:hAnsiTheme="majorHAnsi" w:cs="Times New Roman"/>
+          <w:bCs/>
+          <w:kern w:val="36"/>
+          <w:sz w:val="56"/>
+          <w:szCs w:val="48"/>
+          <w:lang w:val="nl-NL" w:eastAsia="nl-NL"/>
+        </w:rPr>
+        <w:t>Github Commit Graph</w:t>
+      </w:r>
+    </w:p>
+    <w:p>
+      <w:pPr>
+        <w:spacing w:line="360" w:lineRule="auto"/>
+      </w:pPr>
+    </w:p>
+    <w:p>
+      <w:pPr>
+        <w:spacing w:line="360" w:lineRule="auto"/>
+      </w:pPr>
+    </w:p>
+    <w:p>
+      <w:pPr>
+        <w:spacing w:line="360" w:lineRule="auto"/>
+      </w:pPr>
+    </w:p>
+    <w:p>
+      <w:pPr>
+        <w:spacing w:line="360" w:lineRule="auto"/>
+      </w:pPr>
+    </w:p>
+    <w:p>
+      <w:pPr>
+        <w:spacing w:line="360" w:lineRule="auto"/>
+      </w:pPr>
+    </w:p>
+    <w:p>
+      <w:pPr>
+        <w:spacing w:line="360" w:lineRule="auto"/>
+      </w:pPr>
+    </w:p>
+    <w:p>
+      <w:pPr>
+        <w:spacing w:line="360" w:lineRule="auto"/>
+      </w:pPr>
+    </w:p>
+    <w:p>
+      <w:pPr>
+        <w:spacing w:line="360" w:lineRule="auto"/>
+      </w:pPr>
+    </w:p>
+    <w:p>
+      <w:pPr>
+        <w:spacing w:line="360" w:lineRule="auto"/>
+      </w:pPr>
+    </w:p>
+    <w:p>
+      <w:pPr>
+        <w:spacing w:line="360" w:lineRule="auto"/>
+      </w:pPr>
+      <w:r>
+        <w:t>19</w:t>
+      </w:r>
+      <w:r>
+        <w:t>-02-2016</w:t>
+      </w:r>
+    </w:p>
+    <w:p>
+      <w:pPr>
+        <w:spacing w:line="360" w:lineRule="auto"/>
+      </w:pPr>
+      <w:r>
+        <w:t>Universiteit van Amsterdam</w:t>
+      </w:r>
+    </w:p>
+    <w:p>
+      <w:pPr>
+        <w:spacing w:line="360" w:lineRule="auto"/>
+      </w:pPr>
+      <w:r>
+        <w:t>Minor Programmeren</w:t>
+      </w:r>
+    </w:p>
+    <w:p>
+      <w:pPr>
+        <w:spacing w:line="360" w:lineRule="auto"/>
+      </w:pPr>
+    </w:p>
+    <w:p>
+      <w:pPr>
+        <w:spacing w:line="360" w:lineRule="auto"/>
+      </w:pPr>
+      <w:r>
+        <w:t>Groep B1</w:t>
+      </w:r>
+    </w:p>
+    <w:p>
+      <w:pPr>
+        <w:spacing w:line="360" w:lineRule="auto"/>
+      </w:pPr>
+      <w:r>
+        <w:t>Julia Jansen</w:t>
+      </w:r>
+    </w:p>
+    <w:p>
+      <w:pPr>
+        <w:spacing w:line="360" w:lineRule="auto"/>
+      </w:pPr>
+      <w:r>
+        <w:t>Shannon Bakker</w:t>
+      </w:r>
+    </w:p>
+    <w:p>
+      <w:pPr>
+        <w:spacing w:line="360" w:lineRule="auto"/>
+      </w:pPr>
+      <w:r>
+        <w:t>Tom Schoufour</w:t>
+      </w:r>
+    </w:p>
+    <w:p>
+      <w:pPr>
+        <w:spacing w:line="360" w:lineRule="auto"/>
+      </w:pPr>
+      <w:r>
+        <w:t>Thom Mekelenkamp</w:t>
+      </w:r>
+    </w:p>
+    <w:p>
+      <w:pPr>
+        <w:spacing w:line="360" w:lineRule="auto"/>
+        <w:rPr>
+          <w:lang w:val="nl-NL"/>
+        </w:rPr>
+      </w:pPr>
+      <w:r>
+        <w:br/>
+      </w:r>
+      <w:r>
+        <w:br w:type="page"/>
+      </w:r>
+      <w:r>
         <w:rPr>
           <w:b/>
           <w:lang w:val="nl-NL"/>
         </w:rPr>
-      </w:pPr>
+        <w:lastRenderedPageBreak/>
+        <w:t>Analyse</w:t>
+      </w:r>
       <w:r>
         <w:rPr>
           <w:b/>
           <w:lang w:val="nl-NL"/>
         </w:rPr>
-        <w:t>Analyse</w:t>
-      </w:r>
-    </w:p>
-    <w:p>
-      <w:pPr>
-        <w:pStyle w:val="Geenafstand"/>
-        <w:spacing w:line="360" w:lineRule="auto"/>
-        <w:rPr>
-          <w:lang w:val="nl-NL"/>
-        </w:rPr>
-      </w:pPr>
-      <w:r>
-        <w:rPr>
-          <w:lang w:val="nl-NL"/>
-        </w:rPr>
-        <w:t xml:space="preserve">1. De zwarte lijn representeert het hoofddocument. De bolletjes in de lijnen geven weer wanneer er iets is veranderd in het bestand. In de verschillende kleuren worden de verschillende versies van het document weergegeven. Als je met de muis over de bolletjes beweegt, is te zien welke gebruiker iets heeft veranderd aan het bestand. De grafieken verschillen van elkaar van vorm, omdat bij één project meerdere </w:t>
-      </w:r>
-      <w:proofErr w:type="spellStart"/>
-      <w:r>
-        <w:rPr>
-          <w:lang w:val="nl-NL"/>
-        </w:rPr>
-        <w:t>owners</w:t>
-      </w:r>
-      <w:proofErr w:type="spellEnd"/>
-      <w:r>
-        <w:rPr>
-          <w:lang w:val="nl-NL"/>
-        </w:rPr>
-        <w:t xml:space="preserve"> aan het bestand werken (CS171) en bij het andere project (</w:t>
-      </w:r>
-      <w:proofErr w:type="spellStart"/>
-      <w:r>
-        <w:rPr>
-          <w:lang w:val="nl-NL"/>
-        </w:rPr>
-        <w:t>Caleydo</w:t>
-      </w:r>
-      <w:proofErr w:type="spellEnd"/>
-      <w:r>
-        <w:rPr>
-          <w:lang w:val="nl-NL"/>
-        </w:rPr>
-        <w:t xml:space="preserve">) niet. </w:t>
+        <w:br/>
+      </w:r>
+      <w:r>
+        <w:rPr>
+          <w:lang w:val="nl-NL"/>
+        </w:rPr>
+        <w:t xml:space="preserve">1. De zwarte lijn </w:t>
+      </w:r>
+      <w:r>
+        <w:rPr>
+          <w:lang w:val="nl-NL"/>
+        </w:rPr>
+        <w:t xml:space="preserve">in het Githubnetwerk </w:t>
+      </w:r>
+      <w:r>
+        <w:rPr>
+          <w:lang w:val="nl-NL"/>
+        </w:rPr>
+        <w:t xml:space="preserve">representeert het hoofddocument. De bolletjes in de lijnen geven weer wanneer er iets is veranderd in het bestand. In de verschillende kleuren worden de verschillende versies van het document weergegeven. Als je met de muis over de bolletjes beweegt, is te zien welke gebruiker iets heeft veranderd aan het bestand. De grafieken verschillen van elkaar van vorm, omdat bij één project meerdere owners aan het bestand werken (CS171) en bij het andere project (Caleydo) niet. </w:t>
       </w:r>
       <w:r>
         <w:rPr>
@@ -165,7 +314,6 @@
         </w:rPr>
         <w:t xml:space="preserve">hillende </w:t>
       </w:r>
-      <w:proofErr w:type="spellStart"/>
       <w:r>
         <w:rPr>
           <w:b/>
@@ -173,7 +321,6 @@
         </w:rPr>
         <w:t>owners</w:t>
       </w:r>
-      <w:proofErr w:type="spellEnd"/>
       <w:r>
         <w:rPr>
           <w:lang w:val="nl-NL"/>
@@ -311,21 +458,7 @@
         <w:rPr>
           <w:lang w:val="nl-NL"/>
         </w:rPr>
-        <w:t xml:space="preserve">2. Er zijn verschillende rollen die we ons kunnen inbeelden in een groepsproject op </w:t>
-      </w:r>
-      <w:proofErr w:type="spellStart"/>
-      <w:r>
-        <w:rPr>
-          <w:lang w:val="nl-NL"/>
-        </w:rPr>
-        <w:t>github</w:t>
-      </w:r>
-      <w:proofErr w:type="spellEnd"/>
-      <w:r>
-        <w:rPr>
-          <w:lang w:val="nl-NL"/>
-        </w:rPr>
-        <w:t>:</w:t>
+        <w:t>2. Er zijn verschillende rollen die we ons kunnen inbeelden in een groepsproject op github:</w:t>
       </w:r>
     </w:p>
     <w:p>
@@ -370,21 +503,7 @@
         <w:rPr>
           <w:lang w:val="nl-NL"/>
         </w:rPr>
-        <w:t xml:space="preserve">- eindredactie (opmaak en </w:t>
-      </w:r>
-      <w:proofErr w:type="spellStart"/>
-      <w:r>
-        <w:rPr>
-          <w:lang w:val="nl-NL"/>
-        </w:rPr>
-        <w:t>merge</w:t>
-      </w:r>
-      <w:proofErr w:type="spellEnd"/>
-      <w:r>
-        <w:rPr>
-          <w:lang w:val="nl-NL"/>
-        </w:rPr>
-        <w:t>-checks)</w:t>
+        <w:t>- eindredactie (opmaak en merge-checks)</w:t>
       </w:r>
     </w:p>
     <w:p>
@@ -523,21 +642,7 @@
           <w:lang w:val="nl-NL"/>
         </w:rPr>
         <w:lastRenderedPageBreak/>
-        <w:t xml:space="preserve">- momenten wanneer document-versies </w:t>
-      </w:r>
-      <w:proofErr w:type="spellStart"/>
-      <w:r>
-        <w:rPr>
-          <w:lang w:val="nl-NL"/>
-        </w:rPr>
-        <w:t>gemerged</w:t>
-      </w:r>
-      <w:proofErr w:type="spellEnd"/>
-      <w:r>
-        <w:rPr>
-          <w:lang w:val="nl-NL"/>
-        </w:rPr>
-        <w:t xml:space="preserve"> worden</w:t>
+        <w:t>- momenten wanneer document-versies gemerged worden</w:t>
       </w:r>
     </w:p>
     <w:p>
@@ -565,6 +670,75 @@
       </w:pPr>
       <w:r>
         <w:rPr>
+          <w:noProof/>
+          <w:lang w:val="nl-NL" w:eastAsia="nl-NL"/>
+        </w:rPr>
+        <w:drawing>
+          <wp:anchor distT="0" distB="0" distL="114300" distR="114300" simplePos="0" relativeHeight="251659264" behindDoc="1" locked="0" layoutInCell="1" allowOverlap="1" wp14:anchorId="6CDCFD87" wp14:editId="74F71D6D">
+            <wp:simplePos x="0" y="0"/>
+            <wp:positionH relativeFrom="margin">
+              <wp:align>left</wp:align>
+            </wp:positionH>
+            <wp:positionV relativeFrom="paragraph">
+              <wp:posOffset>229870</wp:posOffset>
+            </wp:positionV>
+            <wp:extent cx="3986530" cy="5481320"/>
+            <wp:effectExtent l="0" t="4445" r="9525" b="9525"/>
+            <wp:wrapTight wrapText="bothSides">
+              <wp:wrapPolygon edited="0">
+                <wp:start x="-24" y="21582"/>
+                <wp:lineTo x="21548" y="21582"/>
+                <wp:lineTo x="21548" y="38"/>
+                <wp:lineTo x="-24" y="38"/>
+                <wp:lineTo x="-24" y="21582"/>
+              </wp:wrapPolygon>
+            </wp:wrapTight>
+            <wp:docPr id="2" name="Afbeelding 2"/>
+            <wp:cNvGraphicFramePr>
+              <a:graphicFrameLocks xmlns:a="http://schemas.openxmlformats.org/drawingml/2006/main" noChangeAspect="1"/>
+            </wp:cNvGraphicFramePr>
+            <a:graphic xmlns:a="http://schemas.openxmlformats.org/drawingml/2006/main">
+              <a:graphicData uri="http://schemas.openxmlformats.org/drawingml/2006/picture">
+                <pic:pic xmlns:pic="http://schemas.openxmlformats.org/drawingml/2006/picture">
+                  <pic:nvPicPr>
+                    <pic:cNvPr id="2" name="Afbeelding.jpg"/>
+                    <pic:cNvPicPr/>
+                  </pic:nvPicPr>
+                  <pic:blipFill>
+                    <a:blip r:embed="rId5" cstate="print">
+                      <a:extLst>
+                        <a:ext uri="{28A0092B-C50C-407E-A947-70E740481C1C}">
+                          <a14:useLocalDpi xmlns:a14="http://schemas.microsoft.com/office/drawing/2010/main" val="0"/>
+                        </a:ext>
+                      </a:extLst>
+                    </a:blip>
+                    <a:stretch>
+                      <a:fillRect/>
+                    </a:stretch>
+                  </pic:blipFill>
+                  <pic:spPr>
+                    <a:xfrm rot="5400000">
+                      <a:off x="0" y="0"/>
+                      <a:ext cx="3986530" cy="5481320"/>
+                    </a:xfrm>
+                    <a:prstGeom prst="rect">
+                      <a:avLst/>
+                    </a:prstGeom>
+                  </pic:spPr>
+                </pic:pic>
+              </a:graphicData>
+            </a:graphic>
+            <wp14:sizeRelH relativeFrom="margin">
+              <wp14:pctWidth>0</wp14:pctWidth>
+            </wp14:sizeRelH>
+            <wp14:sizeRelV relativeFrom="margin">
+              <wp14:pctHeight>0</wp14:pctHeight>
+            </wp14:sizeRelV>
+          </wp:anchor>
+        </w:drawing>
+      </w:r>
+      <w:r>
+        <w:rPr>
           <w:lang w:val="nl-NL"/>
         </w:rPr>
         <w:t>- momenten waarop schrijvers een probleem hebben waardo</w:t>
@@ -617,6 +791,15 @@
         </w:rPr>
         <w:t>Schets 1:</w:t>
       </w:r>
+    </w:p>
+    <w:p>
+      <w:pPr>
+        <w:pStyle w:val="Geenafstand"/>
+        <w:spacing w:line="360" w:lineRule="auto"/>
+        <w:rPr>
+          <w:lang w:val="nl-NL"/>
+        </w:rPr>
+      </w:pPr>
     </w:p>
     <w:p>
       <w:pPr>
@@ -640,21 +823,7 @@
         <w:rPr>
           <w:lang w:val="nl-NL"/>
         </w:rPr>
-        <w:t xml:space="preserve">lijn die loopt vanaf de datum wanner die bestandsversie wordt aangemaakt totdat er (1) wordt </w:t>
-      </w:r>
-      <w:proofErr w:type="spellStart"/>
-      <w:r>
-        <w:rPr>
-          <w:lang w:val="nl-NL"/>
-        </w:rPr>
-        <w:t>gemerged</w:t>
-      </w:r>
-      <w:proofErr w:type="spellEnd"/>
-      <w:r>
-        <w:rPr>
-          <w:lang w:val="nl-NL"/>
-        </w:rPr>
-        <w:t xml:space="preserve"> met het hoofdbestand of (2) er een probleem is waardoor er niet verder gewerkt kan worden.</w:t>
+        <w:t>lijn die loopt vanaf de datum wanner die bestandsversie wordt aangemaakt totdat er (1) wordt gemerged met het hoofdbestand of (2) er een probleem is waardoor er niet verder gewerkt kan worden.</w:t>
       </w:r>
     </w:p>
     <w:p>
@@ -692,21 +861,7 @@
         <w:rPr>
           <w:lang w:val="nl-NL"/>
         </w:rPr>
-        <w:t xml:space="preserve">De datum staat bovenaan (zoals ook in het netwerk op </w:t>
-      </w:r>
-      <w:proofErr w:type="spellStart"/>
-      <w:r>
-        <w:rPr>
-          <w:lang w:val="nl-NL"/>
-        </w:rPr>
-        <w:t>Github</w:t>
-      </w:r>
-      <w:proofErr w:type="spellEnd"/>
-      <w:r>
-        <w:rPr>
-          <w:lang w:val="nl-NL"/>
-        </w:rPr>
-        <w:t xml:space="preserve">). </w:t>
+        <w:t xml:space="preserve">De datum staat bovenaan (zoals ook in het netwerk op Github). </w:t>
       </w:r>
     </w:p>
     <w:p>
@@ -725,22 +880,388 @@
         <w:rPr>
           <w:lang w:val="nl-NL"/>
         </w:rPr>
-        <w:t xml:space="preserve">De vorm van de </w:t>
-      </w:r>
-      <w:proofErr w:type="spellStart"/>
-      <w:r>
-        <w:rPr>
-          <w:lang w:val="nl-NL"/>
-        </w:rPr>
-        <w:t>nodes</w:t>
-      </w:r>
-      <w:proofErr w:type="spellEnd"/>
-      <w:r>
-        <w:rPr>
-          <w:lang w:val="nl-NL"/>
-        </w:rPr>
-        <w:t xml:space="preserve"> geeft weer wat de aard van de wijziging was. </w:t>
-      </w:r>
+        <w:t xml:space="preserve">De vorm van de nodes geeft weer wat de aard van de wijziging was. </w:t>
+      </w:r>
+    </w:p>
+    <w:p>
+      <w:pPr>
+        <w:pStyle w:val="Geenafstand"/>
+        <w:spacing w:line="360" w:lineRule="auto"/>
+        <w:rPr>
+          <w:lang w:val="nl-NL"/>
+        </w:rPr>
+      </w:pPr>
+    </w:p>
+    <w:p>
+      <w:pPr>
+        <w:pStyle w:val="Geenafstand"/>
+        <w:spacing w:line="360" w:lineRule="auto"/>
+        <w:rPr>
+          <w:lang w:val="nl-NL"/>
+        </w:rPr>
+      </w:pPr>
+      <w:r>
+        <w:rPr>
+          <w:lang w:val="nl-NL"/>
+        </w:rPr>
+        <w:t>Voordelen van deze schets:</w:t>
+      </w:r>
+      <w:r>
+        <w:rPr>
+          <w:lang w:val="nl-NL"/>
+        </w:rPr>
+        <w:br/>
+        <w:t xml:space="preserve">- In deze schets wordt voor </w:t>
+      </w:r>
+      <w:r>
+        <w:rPr>
+          <w:lang w:val="nl-NL"/>
+        </w:rPr>
+        <w:t>het</w:t>
+      </w:r>
+      <w:r>
+        <w:rPr>
+          <w:lang w:val="nl-NL"/>
+        </w:rPr>
+        <w:t xml:space="preserve"> belangrijkste </w:t>
+      </w:r>
+      <w:r>
+        <w:rPr>
+          <w:lang w:val="nl-NL"/>
+        </w:rPr>
+        <w:t xml:space="preserve">attribuut </w:t>
+      </w:r>
+      <w:r>
+        <w:rPr>
+          <w:lang w:val="nl-NL"/>
+        </w:rPr>
+        <w:t xml:space="preserve">(welke document het betreft) de sterkste visuele </w:t>
+      </w:r>
+      <w:r>
+        <w:rPr>
+          <w:lang w:val="nl-NL"/>
+        </w:rPr>
+        <w:lastRenderedPageBreak/>
+        <w:t xml:space="preserve">variabele gebruikt: positie. De verschillende documenten zijn door hun positie onder elkaar van elkaar te onderscheiden. </w:t>
+      </w:r>
+    </w:p>
+    <w:p>
+      <w:pPr>
+        <w:pStyle w:val="Geenafstand"/>
+        <w:spacing w:line="360" w:lineRule="auto"/>
+        <w:rPr>
+          <w:lang w:val="nl-NL"/>
+        </w:rPr>
+      </w:pPr>
+      <w:r>
+        <w:rPr>
+          <w:lang w:val="nl-NL"/>
+        </w:rPr>
+        <w:t>- Verder gebruiken we kleur en vorm van de nodes om</w:t>
+      </w:r>
+      <w:r>
+        <w:rPr>
+          <w:lang w:val="nl-NL"/>
+        </w:rPr>
+        <w:t xml:space="preserve"> respectievelijk</w:t>
+      </w:r>
+      <w:r>
+        <w:rPr>
+          <w:lang w:val="nl-NL"/>
+        </w:rPr>
+        <w:t xml:space="preserve"> de verschillende auteurs en verschillende soorten wijzigingen aan te geven. Er wordt geen ordening (van groot naar klein of andersom) in de data gebracht, dus deze visuele variabelen worden voor selectieve attributen gebruikt (Carpendale, </w:t>
+      </w:r>
+      <w:r>
+        <w:rPr>
+          <w:lang w:val="nl-NL"/>
+        </w:rPr>
+        <w:t xml:space="preserve">9-10, 12-13). </w:t>
+      </w:r>
+    </w:p>
+    <w:p>
+      <w:pPr>
+        <w:pStyle w:val="Geenafstand"/>
+        <w:spacing w:line="360" w:lineRule="auto"/>
+        <w:rPr>
+          <w:lang w:val="nl-NL"/>
+        </w:rPr>
+      </w:pPr>
+      <w:r>
+        <w:rPr>
+          <w:lang w:val="nl-NL"/>
+        </w:rPr>
+        <w:t xml:space="preserve">- Tot slot gebruikten we de lengte van de lijnen ten opzichte van elkaar om aan te geven hoe lang de documenten bestaan. Dit tijdsaspect wordt dus aangegeven met de visuele variabele lengte. </w:t>
+      </w:r>
+      <w:r>
+        <w:rPr>
+          <w:lang w:val="nl-NL"/>
+        </w:rPr>
+        <w:br/>
+      </w:r>
+    </w:p>
+    <w:p>
+      <w:pPr>
+        <w:pStyle w:val="Geenafstand"/>
+        <w:spacing w:line="360" w:lineRule="auto"/>
+        <w:rPr>
+          <w:lang w:val="nl-NL"/>
+        </w:rPr>
+      </w:pPr>
+      <w:r>
+        <w:rPr>
+          <w:lang w:val="nl-NL"/>
+        </w:rPr>
+        <w:t>Nadelen van deze schets:</w:t>
+      </w:r>
+      <w:r>
+        <w:rPr>
+          <w:lang w:val="nl-NL"/>
+        </w:rPr>
+        <w:t xml:space="preserve"> </w:t>
+      </w:r>
+    </w:p>
+    <w:p>
+      <w:pPr>
+        <w:pStyle w:val="Geenafstand"/>
+        <w:spacing w:line="360" w:lineRule="auto"/>
+        <w:rPr>
+          <w:lang w:val="nl-NL"/>
+        </w:rPr>
+      </w:pPr>
+      <w:r>
+        <w:rPr>
+          <w:lang w:val="nl-NL"/>
+        </w:rPr>
+        <w:t xml:space="preserve">- </w:t>
+      </w:r>
+      <w:r>
+        <w:rPr>
+          <w:lang w:val="nl-NL"/>
+        </w:rPr>
+        <w:t xml:space="preserve">Wanneer er heel veel schrijvers aan een bestand meewerken wordt de visualisatie onoverzichtelijk en onrustig voor het oog vanwege de vele kleurtjes. Het is echter wel goed te doen voor de lezer om op één kleur te focussen voor een inschatting van de hoeveelheid bijdrages van die auteur (Carpendale, 12-13). </w:t>
+      </w:r>
+    </w:p>
+    <w:p>
+      <w:pPr>
+        <w:pStyle w:val="Geenafstand"/>
+        <w:spacing w:line="360" w:lineRule="auto"/>
+        <w:rPr>
+          <w:lang w:val="nl-NL"/>
+        </w:rPr>
+      </w:pPr>
+      <w:r>
+        <w:rPr>
+          <w:lang w:val="nl-NL"/>
+        </w:rPr>
+        <w:t xml:space="preserve">- Als er heel veel verschillende documenten en documentversies zijn dan staan er heel veel lijnen onder elkaar, terwijl die er niet meer allemaal toe doen wanneer de supervisor het netwerk bekijkt.  </w:t>
+      </w:r>
+    </w:p>
+    <w:p>
+      <w:pPr>
+        <w:pStyle w:val="Geenafstand"/>
+        <w:spacing w:line="360" w:lineRule="auto"/>
+        <w:rPr>
+          <w:color w:val="FF0000"/>
+          <w:lang w:val="nl-NL"/>
+        </w:rPr>
+      </w:pPr>
+      <w:r>
+        <w:rPr>
+          <w:noProof/>
+          <w:lang w:val="nl-NL" w:eastAsia="nl-NL"/>
+        </w:rPr>
+        <w:drawing>
+          <wp:anchor distT="0" distB="0" distL="114300" distR="114300" simplePos="0" relativeHeight="251658240" behindDoc="1" locked="0" layoutInCell="1" allowOverlap="1" wp14:anchorId="2370B029" wp14:editId="3522D6FB">
+            <wp:simplePos x="0" y="0"/>
+            <wp:positionH relativeFrom="margin">
+              <wp:align>left</wp:align>
+            </wp:positionH>
+            <wp:positionV relativeFrom="paragraph">
+              <wp:posOffset>53340</wp:posOffset>
+            </wp:positionV>
+            <wp:extent cx="3676015" cy="5055235"/>
+            <wp:effectExtent l="0" t="3810" r="0" b="0"/>
+            <wp:wrapTight wrapText="bothSides">
+              <wp:wrapPolygon edited="0">
+                <wp:start x="-22" y="21584"/>
+                <wp:lineTo x="21469" y="21584"/>
+                <wp:lineTo x="21469" y="95"/>
+                <wp:lineTo x="-22" y="95"/>
+                <wp:lineTo x="-22" y="21584"/>
+              </wp:wrapPolygon>
+            </wp:wrapTight>
+            <wp:docPr id="1" name="Afbeelding 1"/>
+            <wp:cNvGraphicFramePr>
+              <a:graphicFrameLocks xmlns:a="http://schemas.openxmlformats.org/drawingml/2006/main" noChangeAspect="1"/>
+            </wp:cNvGraphicFramePr>
+            <a:graphic xmlns:a="http://schemas.openxmlformats.org/drawingml/2006/main">
+              <a:graphicData uri="http://schemas.openxmlformats.org/drawingml/2006/picture">
+                <pic:pic xmlns:pic="http://schemas.openxmlformats.org/drawingml/2006/picture">
+                  <pic:nvPicPr>
+                    <pic:cNvPr id="1" name="Afbeelding (2).jpg"/>
+                    <pic:cNvPicPr/>
+                  </pic:nvPicPr>
+                  <pic:blipFill>
+                    <a:blip r:embed="rId6" cstate="print">
+                      <a:extLst>
+                        <a:ext uri="{28A0092B-C50C-407E-A947-70E740481C1C}">
+                          <a14:useLocalDpi xmlns:a14="http://schemas.microsoft.com/office/drawing/2010/main" val="0"/>
+                        </a:ext>
+                      </a:extLst>
+                    </a:blip>
+                    <a:stretch>
+                      <a:fillRect/>
+                    </a:stretch>
+                  </pic:blipFill>
+                  <pic:spPr>
+                    <a:xfrm rot="5400000">
+                      <a:off x="0" y="0"/>
+                      <a:ext cx="3676015" cy="5055235"/>
+                    </a:xfrm>
+                    <a:prstGeom prst="rect">
+                      <a:avLst/>
+                    </a:prstGeom>
+                  </pic:spPr>
+                </pic:pic>
+              </a:graphicData>
+            </a:graphic>
+            <wp14:sizeRelH relativeFrom="margin">
+              <wp14:pctWidth>0</wp14:pctWidth>
+            </wp14:sizeRelH>
+            <wp14:sizeRelV relativeFrom="margin">
+              <wp14:pctHeight>0</wp14:pctHeight>
+            </wp14:sizeRelV>
+          </wp:anchor>
+        </w:drawing>
+      </w:r>
+    </w:p>
+    <w:p>
+      <w:pPr>
+        <w:pStyle w:val="Geenafstand"/>
+        <w:spacing w:line="360" w:lineRule="auto"/>
+        <w:rPr>
+          <w:lang w:val="nl-NL"/>
+        </w:rPr>
+      </w:pPr>
+    </w:p>
+    <w:p>
+      <w:pPr>
+        <w:pStyle w:val="Geenafstand"/>
+        <w:spacing w:line="360" w:lineRule="auto"/>
+        <w:rPr>
+          <w:lang w:val="nl-NL"/>
+        </w:rPr>
+      </w:pPr>
+      <w:r>
+        <w:rPr>
+          <w:lang w:val="nl-NL"/>
+        </w:rPr>
+        <w:t>Schets 2:</w:t>
+      </w:r>
+      <w:r>
+        <w:rPr>
+          <w:lang w:val="nl-NL"/>
+        </w:rPr>
+        <w:br/>
+      </w:r>
+      <w:r>
+        <w:rPr>
+          <w:lang w:val="nl-NL"/>
+        </w:rPr>
+        <w:br/>
+      </w:r>
+    </w:p>
+    <w:p>
+      <w:pPr>
+        <w:rPr>
+          <w:lang w:val="nl-NL"/>
+        </w:rPr>
+      </w:pPr>
+      <w:r>
+        <w:rPr>
+          <w:lang w:val="nl-NL"/>
+        </w:rPr>
+        <w:br w:type="page"/>
+      </w:r>
+    </w:p>
+    <w:p>
+      <w:pPr>
+        <w:pStyle w:val="Geenafstand"/>
+        <w:spacing w:line="360" w:lineRule="auto"/>
+        <w:rPr>
+          <w:lang w:val="nl-NL"/>
+        </w:rPr>
+      </w:pPr>
+      <w:r>
+        <w:rPr>
+          <w:lang w:val="nl-NL"/>
+        </w:rPr>
+        <w:lastRenderedPageBreak/>
+        <w:t xml:space="preserve">- </w:t>
+      </w:r>
+      <w:r>
+        <w:rPr>
+          <w:lang w:val="nl-NL"/>
+        </w:rPr>
+        <w:t>In deze schets zijn alle schrijvers die aan een project hebben meegewerkt onder elkaar weergegeven. Deze hebben allemaal een eigen kleur.</w:t>
+      </w:r>
+      <w:r>
+        <w:rPr>
+          <w:lang w:val="nl-NL"/>
+        </w:rPr>
+        <w:t xml:space="preserve"> Het is voor een supervisor makkelijk te zien of alle schrijvers meewerken aan het project.</w:t>
+      </w:r>
+    </w:p>
+    <w:p>
+      <w:pPr>
+        <w:pStyle w:val="Geenafstand"/>
+        <w:spacing w:line="360" w:lineRule="auto"/>
+        <w:rPr>
+          <w:lang w:val="nl-NL"/>
+        </w:rPr>
+      </w:pPr>
+      <w:r>
+        <w:rPr>
+          <w:lang w:val="nl-NL"/>
+        </w:rPr>
+        <w:t xml:space="preserve">- </w:t>
+      </w:r>
+      <w:r>
+        <w:rPr>
+          <w:lang w:val="nl-NL"/>
+        </w:rPr>
+        <w:t xml:space="preserve">De hokjes geven weer wanneer er een wijziging is gemaakt door die user. Wanneer je met je muis over een hokje beweegt is de samenvatting van de wijziging te zien. </w:t>
+      </w:r>
+    </w:p>
+    <w:p>
+      <w:pPr>
+        <w:pStyle w:val="Geenafstand"/>
+        <w:spacing w:line="360" w:lineRule="auto"/>
+        <w:rPr>
+          <w:lang w:val="nl-NL"/>
+        </w:rPr>
+      </w:pPr>
+      <w:r>
+        <w:rPr>
+          <w:lang w:val="nl-NL"/>
+        </w:rPr>
+        <w:t xml:space="preserve">- </w:t>
+      </w:r>
+      <w:r>
+        <w:rPr>
+          <w:lang w:val="nl-NL"/>
+        </w:rPr>
+        <w:t xml:space="preserve">De hokjes hebben verschillende waardes op basis van de grootte van de wijziging ten opzichte van de totale omvang van het bestand op dat moment. </w:t>
+      </w:r>
+    </w:p>
+    <w:p>
+      <w:pPr>
+        <w:pStyle w:val="Geenafstand"/>
+        <w:spacing w:line="360" w:lineRule="auto"/>
+        <w:rPr>
+          <w:lang w:val="nl-NL"/>
+        </w:rPr>
+      </w:pPr>
     </w:p>
     <w:p>
       <w:pPr>
@@ -769,6 +1290,45 @@
         <w:rPr>
           <w:lang w:val="nl-NL"/>
         </w:rPr>
+        <w:t>- Het belangrijkste attribuut in deze visualisatie wordt weergeven door de visuele variabelen positie (onder elkaar) en kleur. Alle meewerkende auteurs staan onder elkaar en hebben een eigen kleur. Kleur en positie worden dus als selectieve variabelen gebruikte.</w:t>
+      </w:r>
+    </w:p>
+    <w:p>
+      <w:pPr>
+        <w:pStyle w:val="Geenafstand"/>
+        <w:spacing w:line="360" w:lineRule="auto"/>
+        <w:rPr>
+          <w:lang w:val="nl-NL"/>
+        </w:rPr>
+      </w:pPr>
+      <w:r>
+        <w:rPr>
+          <w:lang w:val="nl-NL"/>
+        </w:rPr>
+        <w:t xml:space="preserve">- Voor de supervisor waar we ons bij deze schets op gericht hebben is het ook belangrijk om te kunnen zien hoe groot de bijdrages van de verschillende auteurs zijn. De waarde van de kleur in de hokjes geeft aan hoe groot de verandering aan het bestand op die datum was. </w:t>
+      </w:r>
+    </w:p>
+    <w:p>
+      <w:pPr>
+        <w:pStyle w:val="Geenafstand"/>
+        <w:spacing w:line="360" w:lineRule="auto"/>
+        <w:rPr>
+          <w:lang w:val="nl-NL"/>
+        </w:rPr>
+      </w:pPr>
+    </w:p>
+    <w:p>
+      <w:pPr>
+        <w:pStyle w:val="Geenafstand"/>
+        <w:spacing w:line="360" w:lineRule="auto"/>
+        <w:rPr>
+          <w:lang w:val="nl-NL"/>
+        </w:rPr>
+      </w:pPr>
+      <w:r>
+        <w:rPr>
+          <w:lang w:val="nl-NL"/>
+        </w:rPr>
         <w:t>Nadelen van deze schets:</w:t>
       </w:r>
       <w:r>
@@ -783,195 +1343,60 @@
         <w:pStyle w:val="Geenafstand"/>
         <w:spacing w:line="360" w:lineRule="auto"/>
         <w:rPr>
-          <w:color w:val="FF0000"/>
-          <w:lang w:val="nl-NL"/>
-        </w:rPr>
-      </w:pPr>
-    </w:p>
-    <w:p>
-      <w:pPr>
-        <w:pStyle w:val="Geenafstand"/>
-        <w:spacing w:line="360" w:lineRule="auto"/>
-        <w:rPr>
-          <w:color w:val="FF0000"/>
-          <w:lang w:val="nl-NL"/>
-        </w:rPr>
-      </w:pPr>
-      <w:r>
-        <w:rPr>
-          <w:color w:val="FF0000"/>
-          <w:lang w:val="nl-NL"/>
-        </w:rPr>
-        <w:t xml:space="preserve">Bespreking van deze schets nog aanvullen met bespreking van de verschillende visuele weergaves van de attributen op basis van artikel </w:t>
-      </w:r>
-      <w:proofErr w:type="spellStart"/>
-      <w:r>
-        <w:rPr>
-          <w:color w:val="FF0000"/>
-          <w:lang w:val="nl-NL"/>
-        </w:rPr>
-        <w:t>Carpendale</w:t>
-      </w:r>
-      <w:proofErr w:type="spellEnd"/>
-    </w:p>
-    <w:p>
-      <w:pPr>
-        <w:pStyle w:val="Geenafstand"/>
-        <w:spacing w:line="360" w:lineRule="auto"/>
-        <w:rPr>
-          <w:lang w:val="nl-NL"/>
-        </w:rPr>
-      </w:pPr>
-    </w:p>
-    <w:p>
-      <w:pPr>
-        <w:pStyle w:val="Geenafstand"/>
-        <w:spacing w:line="360" w:lineRule="auto"/>
-        <w:rPr>
-          <w:lang w:val="nl-NL"/>
-        </w:rPr>
-      </w:pPr>
-      <w:r>
-        <w:rPr>
-          <w:lang w:val="nl-NL"/>
-        </w:rPr>
-        <w:t>Schets 2:</w:t>
-      </w:r>
-    </w:p>
-    <w:p>
-      <w:pPr>
-        <w:pStyle w:val="Geenafstand"/>
-        <w:numPr>
-          <w:ilvl w:val="0"/>
-          <w:numId w:val="5"/>
-        </w:numPr>
-        <w:spacing w:line="360" w:lineRule="auto"/>
-        <w:rPr>
-          <w:lang w:val="nl-NL"/>
-        </w:rPr>
-      </w:pPr>
-      <w:r>
-        <w:rPr>
-          <w:lang w:val="nl-NL"/>
-        </w:rPr>
-        <w:t>In deze schets zijn alle schrijvers die aan een project hebben meegewerkt onder elkaar weergegeven. Deze hebben allemaal een eigen kleur.</w:t>
-      </w:r>
-    </w:p>
-    <w:p>
-      <w:pPr>
-        <w:pStyle w:val="Geenafstand"/>
-        <w:numPr>
-          <w:ilvl w:val="0"/>
-          <w:numId w:val="5"/>
-        </w:numPr>
-        <w:spacing w:line="360" w:lineRule="auto"/>
-        <w:rPr>
-          <w:lang w:val="nl-NL"/>
-        </w:rPr>
-      </w:pPr>
-      <w:r>
-        <w:rPr>
-          <w:lang w:val="nl-NL"/>
-        </w:rPr>
-        <w:t xml:space="preserve">De hokjes geven weer wanneer er een wijziging is gemaakt door die user. Wanneer je met je muis over een hokje beweegt is de samenvatting van de wijziging te zien. </w:t>
-      </w:r>
-    </w:p>
-    <w:p>
-      <w:pPr>
-        <w:pStyle w:val="Geenafstand"/>
-        <w:numPr>
-          <w:ilvl w:val="0"/>
-          <w:numId w:val="5"/>
-        </w:numPr>
-        <w:spacing w:line="360" w:lineRule="auto"/>
-        <w:rPr>
-          <w:lang w:val="nl-NL"/>
-        </w:rPr>
-      </w:pPr>
-      <w:r>
-        <w:rPr>
-          <w:lang w:val="nl-NL"/>
-        </w:rPr>
-        <w:t xml:space="preserve">De hokjes hebben verschillende waardes op basis van de grootte van de wijziging ten opzichte van de totale omvang van het bestand op dat moment. </w:t>
-      </w:r>
-    </w:p>
-    <w:p>
-      <w:pPr>
-        <w:pStyle w:val="Geenafstand"/>
-        <w:spacing w:line="360" w:lineRule="auto"/>
-        <w:rPr>
-          <w:lang w:val="nl-NL"/>
-        </w:rPr>
-      </w:pPr>
-      <w:r>
-        <w:rPr>
-          <w:lang w:val="nl-NL"/>
-        </w:rPr>
-        <w:t xml:space="preserve">Voordelen van deze schets: </w:t>
-      </w:r>
-    </w:p>
-    <w:p>
-      <w:pPr>
-        <w:pStyle w:val="Geenafstand"/>
-        <w:spacing w:line="360" w:lineRule="auto"/>
-        <w:rPr>
-          <w:lang w:val="nl-NL"/>
-        </w:rPr>
-      </w:pPr>
-      <w:r>
-        <w:rPr>
-          <w:lang w:val="nl-NL"/>
-        </w:rPr>
-        <w:t>N</w:t>
-      </w:r>
-      <w:r>
-        <w:rPr>
-          <w:lang w:val="nl-NL"/>
-        </w:rPr>
-        <w:t>adelen van deze schets:</w:t>
-      </w:r>
-      <w:r>
-        <w:rPr>
-          <w:lang w:val="nl-NL"/>
-        </w:rPr>
-        <w:t xml:space="preserve"> </w:t>
-      </w:r>
-    </w:p>
-    <w:p>
-      <w:pPr>
-        <w:pStyle w:val="Geenafstand"/>
-        <w:spacing w:line="360" w:lineRule="auto"/>
-        <w:ind w:left="360"/>
-        <w:rPr>
-          <w:lang w:val="nl-NL"/>
-        </w:rPr>
-      </w:pPr>
-    </w:p>
-    <w:p>
-      <w:pPr>
-        <w:pStyle w:val="Geenafstand"/>
-        <w:spacing w:line="360" w:lineRule="auto"/>
-        <w:rPr>
-          <w:color w:val="FF0000"/>
-          <w:lang w:val="nl-NL"/>
-        </w:rPr>
-      </w:pPr>
-      <w:r>
-        <w:rPr>
-          <w:color w:val="FF0000"/>
-          <w:lang w:val="nl-NL"/>
-        </w:rPr>
-        <w:t xml:space="preserve">Bespreking van deze schets nog aanvullen met bespreking van de verschillende visuele weergaves van de attributen op basis van artikel </w:t>
-      </w:r>
-      <w:proofErr w:type="spellStart"/>
-      <w:r>
-        <w:rPr>
-          <w:color w:val="FF0000"/>
-          <w:lang w:val="nl-NL"/>
-        </w:rPr>
-        <w:t>Carpendale</w:t>
-      </w:r>
-      <w:proofErr w:type="spellEnd"/>
+          <w:lang w:val="nl-NL"/>
+        </w:rPr>
+      </w:pPr>
+      <w:r>
+        <w:rPr>
+          <w:lang w:val="nl-NL"/>
+        </w:rPr>
+        <w:t xml:space="preserve">- De grootte van de bijdrages van de verschillende auteurs zijn moeilijk te vergelijken omdat het moeilijk is waardes van verschillende kleuren met elkaar te vergelijken (Carpendale). </w:t>
+      </w:r>
+    </w:p>
+    <w:p>
+      <w:pPr>
+        <w:pStyle w:val="Geenafstand"/>
+        <w:spacing w:line="360" w:lineRule="auto"/>
+        <w:rPr>
+          <w:lang w:val="nl-NL"/>
+        </w:rPr>
+      </w:pPr>
+      <w:r>
+        <w:rPr>
+          <w:lang w:val="nl-NL"/>
+        </w:rPr>
+        <w:t>- Deze visualisatie geeft weinig informatie over de algemene progressie van het hoofdbestand.</w:t>
+      </w:r>
+    </w:p>
+    <w:p>
+      <w:pPr>
+        <w:pStyle w:val="Geenafstand"/>
+        <w:spacing w:line="360" w:lineRule="auto"/>
+        <w:rPr>
+          <w:lang w:val="nl-NL"/>
+        </w:rPr>
+      </w:pPr>
+      <w:r>
+        <w:rPr>
+          <w:lang w:val="nl-NL"/>
+        </w:rPr>
+        <w:t xml:space="preserve">- Het aantal kleuren geeft een max aan hoeveel mensen er op de lijst gezet kunnen worden, omdat in deze schets alle waardes van een bepaalde kleur voor één auteur gereserveerd zijn. </w:t>
+      </w:r>
+    </w:p>
+    <w:p>
+      <w:pPr>
+        <w:pStyle w:val="Geenafstand"/>
+        <w:spacing w:line="360" w:lineRule="auto"/>
+        <w:rPr>
+          <w:lang w:val="nl-NL"/>
+        </w:rPr>
+      </w:pPr>
+      <w:r>
+        <w:rPr>
+          <w:lang w:val="nl-NL"/>
+        </w:rPr>
+        <w:t xml:space="preserve">- Je kan niet makkelijk in één oogopslag zien wat er wordt verteld, omdat het vooral een hoop kleurtjes is. </w:t>
+      </w:r>
     </w:p>
     <w:p>
       <w:pPr>
@@ -982,26 +1407,46 @@
           <w:lang w:val="nl-NL"/>
         </w:rPr>
       </w:pPr>
+    </w:p>
+    <w:p>
+      <w:pPr>
+        <w:pStyle w:val="Geenafstand"/>
+        <w:spacing w:line="360" w:lineRule="auto"/>
+        <w:rPr>
+          <w:b/>
+          <w:lang w:val="nl-NL"/>
+        </w:rPr>
+      </w:pPr>
+      <w:r>
+        <w:rPr>
+          <w:b/>
+          <w:lang w:val="nl-NL"/>
+        </w:rPr>
+        <w:t>Groepsreflectie</w:t>
+      </w:r>
+    </w:p>
+    <w:p>
+      <w:pPr>
+        <w:pStyle w:val="Geenafstand"/>
+        <w:spacing w:line="360" w:lineRule="auto"/>
+        <w:rPr>
+          <w:lang w:val="nl-NL"/>
+        </w:rPr>
+      </w:pPr>
+      <w:r>
+        <w:rPr>
+          <w:lang w:val="nl-NL"/>
+        </w:rPr>
+        <w:t xml:space="preserve">We waren het er al snel over eens dat de visualisatie van Github </w:t>
+      </w:r>
+      <w:r>
+        <w:rPr>
+          <w:lang w:val="nl-NL"/>
+        </w:rPr>
+        <w:t xml:space="preserve">aan veel vereisten voor het weergeven van een documentnetwerk voldeed. De eerste schets van onze alternatieve visualisaties heeft uiteindelijk de voorkeur uit onze twee opties. Echter zouden we nog wat interactieve elementen toe kunnen voegen om te voorkomen dat </w:t>
+      </w:r>
       <w:bookmarkStart w:id="0" w:name="_GoBack"/>
       <w:bookmarkEnd w:id="0"/>
-    </w:p>
-    <w:p>
-      <w:pPr>
-        <w:pStyle w:val="Geenafstand"/>
-        <w:spacing w:line="360" w:lineRule="auto"/>
-        <w:rPr>
-          <w:b/>
-          <w:lang w:val="nl-NL"/>
-        </w:rPr>
-      </w:pPr>
-      <w:r>
-        <w:rPr>
-          <w:b/>
-          <w:lang w:val="nl-NL"/>
-        </w:rPr>
-        <w:lastRenderedPageBreak/>
-        <w:t>Groepsreflectie</w:t>
-      </w:r>
     </w:p>
     <w:sectPr>
       <w:pgSz w:w="12240" w:h="15840"/>
@@ -1503,6 +1948,119 @@
     </w:lvl>
   </w:abstractNum>
   <w:abstractNum w:abstractNumId="4" w15:restartNumberingAfterBreak="0">
+    <w:nsid w:val="43001B2C"/>
+    <w:multiLevelType w:val="hybridMultilevel"/>
+    <w:tmpl w:val="35A66FF0"/>
+    <w:lvl w:ilvl="0" w:tplc="A5A4F08E">
+      <w:start w:val="4"/>
+      <w:numFmt w:val="bullet"/>
+      <w:lvlText w:val="-"/>
+      <w:lvlJc w:val="left"/>
+      <w:pPr>
+        <w:ind w:left="720" w:hanging="360"/>
+      </w:pPr>
+      <w:rPr>
+        <w:rFonts w:ascii="Calibri" w:eastAsiaTheme="minorHAnsi" w:hAnsi="Calibri" w:cstheme="minorBidi" w:hint="default"/>
+      </w:rPr>
+    </w:lvl>
+    <w:lvl w:ilvl="1" w:tplc="04130003" w:tentative="1">
+      <w:start w:val="1"/>
+      <w:numFmt w:val="bullet"/>
+      <w:lvlText w:val="o"/>
+      <w:lvlJc w:val="left"/>
+      <w:pPr>
+        <w:ind w:left="1440" w:hanging="360"/>
+      </w:pPr>
+      <w:rPr>
+        <w:rFonts w:ascii="Courier New" w:hAnsi="Courier New" w:cs="Courier New" w:hint="default"/>
+      </w:rPr>
+    </w:lvl>
+    <w:lvl w:ilvl="2" w:tplc="04130005" w:tentative="1">
+      <w:start w:val="1"/>
+      <w:numFmt w:val="bullet"/>
+      <w:lvlText w:val=""/>
+      <w:lvlJc w:val="left"/>
+      <w:pPr>
+        <w:ind w:left="2160" w:hanging="360"/>
+      </w:pPr>
+      <w:rPr>
+        <w:rFonts w:ascii="Wingdings" w:hAnsi="Wingdings" w:hint="default"/>
+      </w:rPr>
+    </w:lvl>
+    <w:lvl w:ilvl="3" w:tplc="04130001" w:tentative="1">
+      <w:start w:val="1"/>
+      <w:numFmt w:val="bullet"/>
+      <w:lvlText w:val=""/>
+      <w:lvlJc w:val="left"/>
+      <w:pPr>
+        <w:ind w:left="2880" w:hanging="360"/>
+      </w:pPr>
+      <w:rPr>
+        <w:rFonts w:ascii="Symbol" w:hAnsi="Symbol" w:hint="default"/>
+      </w:rPr>
+    </w:lvl>
+    <w:lvl w:ilvl="4" w:tplc="04130003" w:tentative="1">
+      <w:start w:val="1"/>
+      <w:numFmt w:val="bullet"/>
+      <w:lvlText w:val="o"/>
+      <w:lvlJc w:val="left"/>
+      <w:pPr>
+        <w:ind w:left="3600" w:hanging="360"/>
+      </w:pPr>
+      <w:rPr>
+        <w:rFonts w:ascii="Courier New" w:hAnsi="Courier New" w:cs="Courier New" w:hint="default"/>
+      </w:rPr>
+    </w:lvl>
+    <w:lvl w:ilvl="5" w:tplc="04130005" w:tentative="1">
+      <w:start w:val="1"/>
+      <w:numFmt w:val="bullet"/>
+      <w:lvlText w:val=""/>
+      <w:lvlJc w:val="left"/>
+      <w:pPr>
+        <w:ind w:left="4320" w:hanging="360"/>
+      </w:pPr>
+      <w:rPr>
+        <w:rFonts w:ascii="Wingdings" w:hAnsi="Wingdings" w:hint="default"/>
+      </w:rPr>
+    </w:lvl>
+    <w:lvl w:ilvl="6" w:tplc="04130001" w:tentative="1">
+      <w:start w:val="1"/>
+      <w:numFmt w:val="bullet"/>
+      <w:lvlText w:val=""/>
+      <w:lvlJc w:val="left"/>
+      <w:pPr>
+        <w:ind w:left="5040" w:hanging="360"/>
+      </w:pPr>
+      <w:rPr>
+        <w:rFonts w:ascii="Symbol" w:hAnsi="Symbol" w:hint="default"/>
+      </w:rPr>
+    </w:lvl>
+    <w:lvl w:ilvl="7" w:tplc="04130003" w:tentative="1">
+      <w:start w:val="1"/>
+      <w:numFmt w:val="bullet"/>
+      <w:lvlText w:val="o"/>
+      <w:lvlJc w:val="left"/>
+      <w:pPr>
+        <w:ind w:left="5760" w:hanging="360"/>
+      </w:pPr>
+      <w:rPr>
+        <w:rFonts w:ascii="Courier New" w:hAnsi="Courier New" w:cs="Courier New" w:hint="default"/>
+      </w:rPr>
+    </w:lvl>
+    <w:lvl w:ilvl="8" w:tplc="04130005" w:tentative="1">
+      <w:start w:val="1"/>
+      <w:numFmt w:val="bullet"/>
+      <w:lvlText w:val=""/>
+      <w:lvlJc w:val="left"/>
+      <w:pPr>
+        <w:ind w:left="6480" w:hanging="360"/>
+      </w:pPr>
+      <w:rPr>
+        <w:rFonts w:ascii="Wingdings" w:hAnsi="Wingdings" w:hint="default"/>
+      </w:rPr>
+    </w:lvl>
+  </w:abstractNum>
+  <w:abstractNum w:abstractNumId="5" w15:restartNumberingAfterBreak="0">
     <w:nsid w:val="6C524ECC"/>
     <w:multiLevelType w:val="multilevel"/>
     <w:tmpl w:val="6BBED0F8"/>
@@ -1652,7 +2210,7 @@
     </w:lvl>
   </w:abstractNum>
   <w:num w:numId="1">
-    <w:abstractNumId w:val="4"/>
+    <w:abstractNumId w:val="5"/>
   </w:num>
   <w:num w:numId="2">
     <w:abstractNumId w:val="2"/>
@@ -1665,6 +2223,9 @@
   </w:num>
   <w:num w:numId="5">
     <w:abstractNumId w:val="1"/>
+  </w:num>
+  <w:num w:numId="6">
+    <w:abstractNumId w:val="4"/>
   </w:num>
 </w:numbering>
 </file>
@@ -2063,6 +2624,27 @@
     <w:name w:val="Normal"/>
     <w:qFormat/>
   </w:style>
+  <w:style w:type="paragraph" w:styleId="Kop1">
+    <w:name w:val="heading 1"/>
+    <w:basedOn w:val="Standaard"/>
+    <w:link w:val="Kop1Char"/>
+    <w:uiPriority w:val="9"/>
+    <w:qFormat/>
+    <w:rsid w:val="0053398A"/>
+    <w:pPr>
+      <w:spacing w:before="100" w:beforeAutospacing="1" w:after="100" w:afterAutospacing="1" w:line="240" w:lineRule="auto"/>
+      <w:outlineLvl w:val="0"/>
+    </w:pPr>
+    <w:rPr>
+      <w:rFonts w:ascii="Times New Roman" w:eastAsia="Times New Roman" w:hAnsi="Times New Roman" w:cs="Times New Roman"/>
+      <w:b/>
+      <w:bCs/>
+      <w:kern w:val="36"/>
+      <w:sz w:val="48"/>
+      <w:szCs w:val="48"/>
+      <w:lang w:val="nl-NL" w:eastAsia="nl-NL"/>
+    </w:rPr>
+  </w:style>
   <w:style w:type="character" w:default="1" w:styleId="Standaardalinea-lettertype">
     <w:name w:val="Default Paragraph Font"/>
     <w:uiPriority w:val="1"/>
@@ -2121,6 +2703,58 @@
       <w:ind w:left="720"/>
       <w:contextualSpacing/>
     </w:pPr>
+  </w:style>
+  <w:style w:type="paragraph" w:styleId="Titel">
+    <w:name w:val="Title"/>
+    <w:basedOn w:val="Standaard"/>
+    <w:next w:val="Standaard"/>
+    <w:link w:val="TitelChar"/>
+    <w:uiPriority w:val="10"/>
+    <w:qFormat/>
+    <w:rsid w:val="0053398A"/>
+    <w:pPr>
+      <w:spacing w:after="0" w:line="240" w:lineRule="auto"/>
+      <w:contextualSpacing/>
+    </w:pPr>
+    <w:rPr>
+      <w:rFonts w:asciiTheme="majorHAnsi" w:eastAsiaTheme="majorEastAsia" w:hAnsiTheme="majorHAnsi" w:cstheme="majorBidi"/>
+      <w:spacing w:val="-10"/>
+      <w:kern w:val="28"/>
+      <w:sz w:val="56"/>
+      <w:szCs w:val="56"/>
+      <w:lang w:val="nl-NL"/>
+    </w:rPr>
+  </w:style>
+  <w:style w:type="character" w:customStyle="1" w:styleId="TitelChar">
+    <w:name w:val="Titel Char"/>
+    <w:basedOn w:val="Standaardalinea-lettertype"/>
+    <w:link w:val="Titel"/>
+    <w:uiPriority w:val="10"/>
+    <w:rsid w:val="0053398A"/>
+    <w:rPr>
+      <w:rFonts w:asciiTheme="majorHAnsi" w:eastAsiaTheme="majorEastAsia" w:hAnsiTheme="majorHAnsi" w:cstheme="majorBidi"/>
+      <w:spacing w:val="-10"/>
+      <w:kern w:val="28"/>
+      <w:sz w:val="56"/>
+      <w:szCs w:val="56"/>
+      <w:lang w:val="nl-NL"/>
+    </w:rPr>
+  </w:style>
+  <w:style w:type="character" w:customStyle="1" w:styleId="Kop1Char">
+    <w:name w:val="Kop 1 Char"/>
+    <w:basedOn w:val="Standaardalinea-lettertype"/>
+    <w:link w:val="Kop1"/>
+    <w:uiPriority w:val="9"/>
+    <w:rsid w:val="0053398A"/>
+    <w:rPr>
+      <w:rFonts w:ascii="Times New Roman" w:eastAsia="Times New Roman" w:hAnsi="Times New Roman" w:cs="Times New Roman"/>
+      <w:b/>
+      <w:bCs/>
+      <w:kern w:val="36"/>
+      <w:sz w:val="48"/>
+      <w:szCs w:val="48"/>
+      <w:lang w:val="nl-NL" w:eastAsia="nl-NL"/>
+    </w:rPr>
   </w:style>
 </w:styles>
 </file>

</xml_diff>